<commit_message>
Update 12/19/2023 10:35AM EST
Update as of 10:35AM EST on 12/19/2023.
</commit_message>
<xml_diff>
--- a/&CODE OF CONDUCT/INTELLIGENCE CODE OF CONDUCT/&METALOGICAL CRIME PREVENTION/20231219 - Global United Defense, Inc. - Metalogical Crime Prevention Security Systems - v1.0.1.6.docx
+++ b/&CODE OF CONDUCT/INTELLIGENCE CODE OF CONDUCT/&METALOGICAL CRIME PREVENTION/20231219 - Global United Defense, Inc. - Metalogical Crime Prevention Security Systems - v1.0.1.6.docx
@@ -206,7 +206,7 @@
           <w:sz w:val="28"/>
           <w:szCs w:val="28"/>
         </w:rPr>
-        <w:t>12/19/2023 9:38:07 AM</w:t>
+        <w:t>12/19/2023 9:44:48 AM</w:t>
       </w:r>
     </w:p>
     <w:p>
@@ -8605,6 +8605,38 @@
           <w:bCs/>
           <w:color w:val="FF0000"/>
         </w:rPr>
+        <w:t>ANY CUM</w:t>
+      </w:r>
+    </w:p>
+    <w:p>
+      <w:pPr>
+        <w:autoSpaceDE w:val="0"/>
+        <w:autoSpaceDN w:val="0"/>
+        <w:adjustRightInd w:val="0"/>
+        <w:spacing w:after="0" w:line="240" w:lineRule="auto"/>
+        <w:ind w:left="360" w:firstLine="360"/>
+      </w:pPr>
+      <w:r>
+        <w:rPr>
+          <w:b/>
+          <w:bCs/>
+          <w:color w:val="00B0F0"/>
+        </w:rPr>
+        <w:t>AND</w:t>
+      </w:r>
+      <w:r>
+        <w:rPr>
+          <w:b/>
+          <w:bCs/>
+        </w:rPr>
+        <w:t xml:space="preserve"> </w:t>
+      </w:r>
+      <w:r>
+        <w:rPr>
+          <w:b/>
+          <w:bCs/>
+          <w:color w:val="FF0000"/>
+        </w:rPr>
         <w:t xml:space="preserve">ANY </w:t>
       </w:r>
       <w:r>
@@ -8615,6 +8647,130 @@
         </w:rPr>
         <w:t>CUM</w:t>
       </w:r>
+      <w:r>
+        <w:rPr>
+          <w:b/>
+          <w:bCs/>
+        </w:rPr>
+        <w:t xml:space="preserve"> </w:t>
+      </w:r>
+      <w:r>
+        <w:rPr>
+          <w:rFonts w:ascii="Symbol" w:hAnsi="Symbol" w:cs="Symbol"/>
+          <w:b/>
+          <w:bCs/>
+          <w:color w:val="00B0F0"/>
+          <w:sz w:val="24"/>
+          <w:szCs w:val="24"/>
+        </w:rPr>
+        <w:t>Ë</w:t>
+      </w:r>
+      <w:r>
+        <w:rPr>
+          <w:rFonts w:ascii="Symbol" w:hAnsi="Symbol" w:cs="Symbol"/>
+          <w:b/>
+          <w:bCs/>
+          <w:sz w:val="24"/>
+          <w:szCs w:val="24"/>
+        </w:rPr>
+        <w:t xml:space="preserve"> </w:t>
+      </w:r>
+      <w:r>
+        <w:rPr>
+          <w:b/>
+          <w:bCs/>
+          <w:color w:val="FF0000"/>
+        </w:rPr>
+        <w:t>ANY BOOGER</w:t>
+      </w:r>
+      <w:r>
+        <w:rPr>
+          <w:b/>
+          <w:bCs/>
+        </w:rPr>
+        <w:t>;</w:t>
+      </w:r>
+    </w:p>
+    <w:p>
+      <w:pPr>
+        <w:autoSpaceDE w:val="0"/>
+        <w:autoSpaceDN w:val="0"/>
+        <w:adjustRightInd w:val="0"/>
+        <w:spacing w:after="0" w:line="240" w:lineRule="auto"/>
+        <w:ind w:left="360"/>
+        <w:jc w:val="both"/>
+        <w:rPr>
+          <w:b/>
+          <w:bCs/>
+          <w:color w:val="FF0000"/>
+        </w:rPr>
+      </w:pPr>
+    </w:p>
+    <w:p>
+      <w:pPr>
+        <w:autoSpaceDE w:val="0"/>
+        <w:autoSpaceDN w:val="0"/>
+        <w:adjustRightInd w:val="0"/>
+        <w:spacing w:after="0" w:line="240" w:lineRule="auto"/>
+        <w:ind w:left="360"/>
+        <w:jc w:val="both"/>
+        <w:rPr>
+          <w:b/>
+          <w:bCs/>
+        </w:rPr>
+      </w:pPr>
+      <w:r>
+        <w:rPr>
+          <w:b/>
+          <w:bCs/>
+          <w:color w:val="FF0000"/>
+        </w:rPr>
+        <w:t xml:space="preserve">ANY </w:t>
+      </w:r>
+      <w:r>
+        <w:rPr>
+          <w:b/>
+          <w:bCs/>
+          <w:color w:val="FF0000"/>
+        </w:rPr>
+        <w:t>RUNNY NOSE</w:t>
+      </w:r>
+      <w:r>
+        <w:rPr>
+          <w:b/>
+          <w:bCs/>
+        </w:rPr>
+        <w:t xml:space="preserve"> </w:t>
+      </w:r>
+      <w:r>
+        <w:rPr>
+          <w:rFonts w:ascii="Symbol" w:hAnsi="Symbol" w:cs="Symbol"/>
+          <w:b/>
+          <w:bCs/>
+          <w:color w:val="00B0F0"/>
+          <w:sz w:val="24"/>
+          <w:szCs w:val="24"/>
+        </w:rPr>
+        <w:t>Ë</w:t>
+      </w:r>
+      <w:r>
+        <w:rPr>
+          <w:rFonts w:ascii="Symbol" w:hAnsi="Symbol" w:cs="Symbol"/>
+          <w:b/>
+          <w:bCs/>
+          <w:sz w:val="24"/>
+          <w:szCs w:val="24"/>
+        </w:rPr>
+        <w:t xml:space="preserve"> </w:t>
+      </w:r>
+      <w:r>
+        <w:rPr>
+          <w:b/>
+          <w:bCs/>
+          <w:color w:val="FF0000"/>
+        </w:rPr>
+        <w:t>ANY CUM</w:t>
+      </w:r>
     </w:p>
     <w:p>
       <w:pPr>
@@ -8689,15 +8845,7 @@
           <w:bCs/>
           <w:color w:val="FF0000"/>
         </w:rPr>
-        <w:t xml:space="preserve">ANY </w:t>
-      </w:r>
-      <w:r>
-        <w:rPr>
-          <w:b/>
-          <w:bCs/>
-          <w:color w:val="FF0000"/>
-        </w:rPr>
-        <w:t>BOOGER</w:t>
+        <w:t>ANY RUNNY NOSE</w:t>
       </w:r>
       <w:r>
         <w:rPr>
@@ -8749,7 +8897,7 @@
           <w:bCs/>
           <w:color w:val="FF0000"/>
         </w:rPr>
-        <w:t>RUNNY NOSE</w:t>
+        <w:t>SAND</w:t>
       </w:r>
       <w:r>
         <w:rPr>
@@ -8785,7 +8933,7 @@
           <w:bCs/>
           <w:color w:val="FF0000"/>
         </w:rPr>
-        <w:t>ANY CUM</w:t>
+        <w:t>ANY WAR</w:t>
       </w:r>
     </w:p>
     <w:p>
@@ -8825,7 +8973,7 @@
           <w:bCs/>
           <w:color w:val="FF0000"/>
         </w:rPr>
-        <w:t>CUM</w:t>
+        <w:t>WAR</w:t>
       </w:r>
       <w:r>
         <w:rPr>
@@ -8861,15 +9009,2180 @@
           <w:bCs/>
           <w:color w:val="FF0000"/>
         </w:rPr>
-        <w:t xml:space="preserve">ANY </w:t>
-      </w:r>
-      <w:r>
-        <w:rPr>
-          <w:b/>
-          <w:bCs/>
-          <w:color w:val="FF0000"/>
-        </w:rPr>
-        <w:t>RUNNY NOSE</w:t>
+        <w:t>ANY SAND</w:t>
+      </w:r>
+      <w:r>
+        <w:rPr>
+          <w:b/>
+          <w:bCs/>
+        </w:rPr>
+        <w:t>;</w:t>
+      </w:r>
+    </w:p>
+    <w:p>
+      <w:pPr>
+        <w:autoSpaceDE w:val="0"/>
+        <w:autoSpaceDN w:val="0"/>
+        <w:adjustRightInd w:val="0"/>
+        <w:spacing w:after="0" w:line="240" w:lineRule="auto"/>
+        <w:ind w:left="360"/>
+        <w:jc w:val="both"/>
+        <w:rPr>
+          <w:b/>
+          <w:bCs/>
+          <w:color w:val="FF0000"/>
+        </w:rPr>
+      </w:pPr>
+    </w:p>
+    <w:p>
+      <w:pPr>
+        <w:autoSpaceDE w:val="0"/>
+        <w:autoSpaceDN w:val="0"/>
+        <w:adjustRightInd w:val="0"/>
+        <w:spacing w:after="0" w:line="240" w:lineRule="auto"/>
+        <w:ind w:left="360"/>
+        <w:jc w:val="both"/>
+        <w:rPr>
+          <w:b/>
+          <w:bCs/>
+        </w:rPr>
+      </w:pPr>
+      <w:r>
+        <w:rPr>
+          <w:b/>
+          <w:bCs/>
+          <w:color w:val="FF0000"/>
+        </w:rPr>
+        <w:t xml:space="preserve">ANY </w:t>
+      </w:r>
+      <w:r>
+        <w:rPr>
+          <w:b/>
+          <w:bCs/>
+          <w:color w:val="FF0000"/>
+        </w:rPr>
+        <w:t>SPIDER</w:t>
+      </w:r>
+      <w:r>
+        <w:rPr>
+          <w:b/>
+          <w:bCs/>
+        </w:rPr>
+        <w:t xml:space="preserve"> </w:t>
+      </w:r>
+      <w:r>
+        <w:rPr>
+          <w:rFonts w:ascii="Symbol" w:hAnsi="Symbol" w:cs="Symbol"/>
+          <w:b/>
+          <w:bCs/>
+          <w:color w:val="00B0F0"/>
+          <w:sz w:val="24"/>
+          <w:szCs w:val="24"/>
+        </w:rPr>
+        <w:t>Ë</w:t>
+      </w:r>
+      <w:r>
+        <w:rPr>
+          <w:rFonts w:ascii="Symbol" w:hAnsi="Symbol" w:cs="Symbol"/>
+          <w:b/>
+          <w:bCs/>
+          <w:sz w:val="24"/>
+          <w:szCs w:val="24"/>
+        </w:rPr>
+        <w:t xml:space="preserve"> </w:t>
+      </w:r>
+      <w:r>
+        <w:rPr>
+          <w:b/>
+          <w:bCs/>
+          <w:color w:val="FF0000"/>
+        </w:rPr>
+        <w:t>ANY SPY</w:t>
+      </w:r>
+    </w:p>
+    <w:p>
+      <w:pPr>
+        <w:autoSpaceDE w:val="0"/>
+        <w:autoSpaceDN w:val="0"/>
+        <w:adjustRightInd w:val="0"/>
+        <w:spacing w:after="0" w:line="240" w:lineRule="auto"/>
+        <w:ind w:left="360" w:firstLine="360"/>
+      </w:pPr>
+      <w:r>
+        <w:rPr>
+          <w:b/>
+          <w:bCs/>
+          <w:color w:val="00B0F0"/>
+        </w:rPr>
+        <w:t>AND</w:t>
+      </w:r>
+      <w:r>
+        <w:rPr>
+          <w:b/>
+          <w:bCs/>
+        </w:rPr>
+        <w:t xml:space="preserve"> </w:t>
+      </w:r>
+      <w:r>
+        <w:rPr>
+          <w:b/>
+          <w:bCs/>
+          <w:color w:val="FF0000"/>
+        </w:rPr>
+        <w:t xml:space="preserve">ANY </w:t>
+      </w:r>
+      <w:r>
+        <w:rPr>
+          <w:b/>
+          <w:bCs/>
+          <w:color w:val="FF0000"/>
+        </w:rPr>
+        <w:t>SPY</w:t>
+      </w:r>
+      <w:r>
+        <w:rPr>
+          <w:b/>
+          <w:bCs/>
+        </w:rPr>
+        <w:t xml:space="preserve"> </w:t>
+      </w:r>
+      <w:r>
+        <w:rPr>
+          <w:rFonts w:ascii="Symbol" w:hAnsi="Symbol" w:cs="Symbol"/>
+          <w:b/>
+          <w:bCs/>
+          <w:color w:val="00B0F0"/>
+          <w:sz w:val="24"/>
+          <w:szCs w:val="24"/>
+        </w:rPr>
+        <w:t>Ë</w:t>
+      </w:r>
+      <w:r>
+        <w:rPr>
+          <w:rFonts w:ascii="Symbol" w:hAnsi="Symbol" w:cs="Symbol"/>
+          <w:b/>
+          <w:bCs/>
+          <w:sz w:val="24"/>
+          <w:szCs w:val="24"/>
+        </w:rPr>
+        <w:t xml:space="preserve"> </w:t>
+      </w:r>
+      <w:r>
+        <w:rPr>
+          <w:b/>
+          <w:bCs/>
+          <w:color w:val="FF0000"/>
+        </w:rPr>
+        <w:t>ANY SPIDER</w:t>
+      </w:r>
+      <w:r>
+        <w:rPr>
+          <w:b/>
+          <w:bCs/>
+        </w:rPr>
+        <w:t>;</w:t>
+      </w:r>
+    </w:p>
+    <w:p>
+      <w:pPr>
+        <w:autoSpaceDE w:val="0"/>
+        <w:autoSpaceDN w:val="0"/>
+        <w:adjustRightInd w:val="0"/>
+        <w:spacing w:after="0" w:line="240" w:lineRule="auto"/>
+        <w:ind w:left="360"/>
+        <w:jc w:val="both"/>
+        <w:rPr>
+          <w:b/>
+          <w:bCs/>
+          <w:color w:val="FF0000"/>
+        </w:rPr>
+      </w:pPr>
+    </w:p>
+    <w:p>
+      <w:pPr>
+        <w:autoSpaceDE w:val="0"/>
+        <w:autoSpaceDN w:val="0"/>
+        <w:adjustRightInd w:val="0"/>
+        <w:spacing w:after="0" w:line="240" w:lineRule="auto"/>
+        <w:ind w:left="360"/>
+        <w:jc w:val="both"/>
+        <w:rPr>
+          <w:b/>
+          <w:bCs/>
+        </w:rPr>
+      </w:pPr>
+      <w:r>
+        <w:rPr>
+          <w:b/>
+          <w:bCs/>
+          <w:color w:val="FF0000"/>
+        </w:rPr>
+        <w:t xml:space="preserve">ANY </w:t>
+      </w:r>
+      <w:r>
+        <w:rPr>
+          <w:b/>
+          <w:bCs/>
+          <w:color w:val="FF0000"/>
+        </w:rPr>
+        <w:t>WEBSITE</w:t>
+      </w:r>
+      <w:r>
+        <w:rPr>
+          <w:b/>
+          <w:bCs/>
+        </w:rPr>
+        <w:t xml:space="preserve"> </w:t>
+      </w:r>
+      <w:r>
+        <w:rPr>
+          <w:rFonts w:ascii="Symbol" w:hAnsi="Symbol" w:cs="Symbol"/>
+          <w:b/>
+          <w:bCs/>
+          <w:color w:val="00B0F0"/>
+          <w:sz w:val="24"/>
+          <w:szCs w:val="24"/>
+        </w:rPr>
+        <w:t>Ë</w:t>
+      </w:r>
+      <w:r>
+        <w:rPr>
+          <w:rFonts w:ascii="Symbol" w:hAnsi="Symbol" w:cs="Symbol"/>
+          <w:b/>
+          <w:bCs/>
+          <w:sz w:val="24"/>
+          <w:szCs w:val="24"/>
+        </w:rPr>
+        <w:t xml:space="preserve"> </w:t>
+      </w:r>
+      <w:r>
+        <w:rPr>
+          <w:b/>
+          <w:bCs/>
+          <w:color w:val="FF0000"/>
+        </w:rPr>
+        <w:t>ANY LAWSUIT</w:t>
+      </w:r>
+    </w:p>
+    <w:p>
+      <w:pPr>
+        <w:autoSpaceDE w:val="0"/>
+        <w:autoSpaceDN w:val="0"/>
+        <w:adjustRightInd w:val="0"/>
+        <w:spacing w:after="0" w:line="240" w:lineRule="auto"/>
+        <w:ind w:left="360" w:firstLine="360"/>
+      </w:pPr>
+      <w:r>
+        <w:rPr>
+          <w:b/>
+          <w:bCs/>
+          <w:color w:val="00B0F0"/>
+        </w:rPr>
+        <w:t>AND</w:t>
+      </w:r>
+      <w:r>
+        <w:rPr>
+          <w:b/>
+          <w:bCs/>
+        </w:rPr>
+        <w:t xml:space="preserve"> </w:t>
+      </w:r>
+      <w:r>
+        <w:rPr>
+          <w:b/>
+          <w:bCs/>
+          <w:color w:val="FF0000"/>
+        </w:rPr>
+        <w:t xml:space="preserve">ANY </w:t>
+      </w:r>
+      <w:r>
+        <w:rPr>
+          <w:b/>
+          <w:bCs/>
+          <w:color w:val="FF0000"/>
+        </w:rPr>
+        <w:t>LAWSUIT</w:t>
+      </w:r>
+      <w:r>
+        <w:rPr>
+          <w:b/>
+          <w:bCs/>
+        </w:rPr>
+        <w:t xml:space="preserve"> </w:t>
+      </w:r>
+      <w:r>
+        <w:rPr>
+          <w:rFonts w:ascii="Symbol" w:hAnsi="Symbol" w:cs="Symbol"/>
+          <w:b/>
+          <w:bCs/>
+          <w:color w:val="00B0F0"/>
+          <w:sz w:val="24"/>
+          <w:szCs w:val="24"/>
+        </w:rPr>
+        <w:t>Ë</w:t>
+      </w:r>
+      <w:r>
+        <w:rPr>
+          <w:rFonts w:ascii="Symbol" w:hAnsi="Symbol" w:cs="Symbol"/>
+          <w:b/>
+          <w:bCs/>
+          <w:sz w:val="24"/>
+          <w:szCs w:val="24"/>
+        </w:rPr>
+        <w:t xml:space="preserve"> </w:t>
+      </w:r>
+      <w:r>
+        <w:rPr>
+          <w:b/>
+          <w:bCs/>
+          <w:color w:val="FF0000"/>
+        </w:rPr>
+        <w:t>ANY WEBSITE</w:t>
+      </w:r>
+      <w:r>
+        <w:rPr>
+          <w:b/>
+          <w:bCs/>
+        </w:rPr>
+        <w:t>;</w:t>
+      </w:r>
+    </w:p>
+    <w:p>
+      <w:pPr>
+        <w:autoSpaceDE w:val="0"/>
+        <w:autoSpaceDN w:val="0"/>
+        <w:adjustRightInd w:val="0"/>
+        <w:spacing w:after="0" w:line="240" w:lineRule="auto"/>
+        <w:ind w:left="360"/>
+        <w:jc w:val="both"/>
+        <w:rPr>
+          <w:b/>
+          <w:bCs/>
+          <w:color w:val="FF0000"/>
+        </w:rPr>
+      </w:pPr>
+    </w:p>
+    <w:p>
+      <w:pPr>
+        <w:autoSpaceDE w:val="0"/>
+        <w:autoSpaceDN w:val="0"/>
+        <w:adjustRightInd w:val="0"/>
+        <w:spacing w:after="0" w:line="240" w:lineRule="auto"/>
+        <w:ind w:left="360"/>
+        <w:jc w:val="both"/>
+        <w:rPr>
+          <w:b/>
+          <w:bCs/>
+        </w:rPr>
+      </w:pPr>
+      <w:r>
+        <w:rPr>
+          <w:b/>
+          <w:bCs/>
+          <w:color w:val="FF0000"/>
+        </w:rPr>
+        <w:t xml:space="preserve">ANY </w:t>
+      </w:r>
+      <w:r>
+        <w:rPr>
+          <w:b/>
+          <w:bCs/>
+          <w:color w:val="FF0000"/>
+        </w:rPr>
+        <w:t>CEREAL</w:t>
+      </w:r>
+      <w:r>
+        <w:rPr>
+          <w:b/>
+          <w:bCs/>
+        </w:rPr>
+        <w:t xml:space="preserve"> </w:t>
+      </w:r>
+      <w:r>
+        <w:rPr>
+          <w:rFonts w:ascii="Symbol" w:hAnsi="Symbol" w:cs="Symbol"/>
+          <w:b/>
+          <w:bCs/>
+          <w:color w:val="00B0F0"/>
+          <w:sz w:val="24"/>
+          <w:szCs w:val="24"/>
+        </w:rPr>
+        <w:t>Ë</w:t>
+      </w:r>
+      <w:r>
+        <w:rPr>
+          <w:rFonts w:ascii="Symbol" w:hAnsi="Symbol" w:cs="Symbol"/>
+          <w:b/>
+          <w:bCs/>
+          <w:sz w:val="24"/>
+          <w:szCs w:val="24"/>
+        </w:rPr>
+        <w:t xml:space="preserve"> </w:t>
+      </w:r>
+      <w:r>
+        <w:rPr>
+          <w:b/>
+          <w:bCs/>
+          <w:color w:val="FF0000"/>
+        </w:rPr>
+        <w:t>ANY SERIAL</w:t>
+      </w:r>
+    </w:p>
+    <w:p>
+      <w:pPr>
+        <w:autoSpaceDE w:val="0"/>
+        <w:autoSpaceDN w:val="0"/>
+        <w:adjustRightInd w:val="0"/>
+        <w:spacing w:after="0" w:line="240" w:lineRule="auto"/>
+        <w:ind w:left="360" w:firstLine="360"/>
+      </w:pPr>
+      <w:r>
+        <w:rPr>
+          <w:b/>
+          <w:bCs/>
+          <w:color w:val="00B0F0"/>
+        </w:rPr>
+        <w:t>AND</w:t>
+      </w:r>
+      <w:r>
+        <w:rPr>
+          <w:b/>
+          <w:bCs/>
+        </w:rPr>
+        <w:t xml:space="preserve"> </w:t>
+      </w:r>
+      <w:r>
+        <w:rPr>
+          <w:b/>
+          <w:bCs/>
+          <w:color w:val="FF0000"/>
+        </w:rPr>
+        <w:t xml:space="preserve">ANY </w:t>
+      </w:r>
+      <w:r>
+        <w:rPr>
+          <w:b/>
+          <w:bCs/>
+          <w:color w:val="FF0000"/>
+        </w:rPr>
+        <w:t>SERIAL</w:t>
+      </w:r>
+      <w:r>
+        <w:rPr>
+          <w:b/>
+          <w:bCs/>
+        </w:rPr>
+        <w:t xml:space="preserve"> </w:t>
+      </w:r>
+      <w:r>
+        <w:rPr>
+          <w:rFonts w:ascii="Symbol" w:hAnsi="Symbol" w:cs="Symbol"/>
+          <w:b/>
+          <w:bCs/>
+          <w:color w:val="00B0F0"/>
+          <w:sz w:val="24"/>
+          <w:szCs w:val="24"/>
+        </w:rPr>
+        <w:t>Ë</w:t>
+      </w:r>
+      <w:r>
+        <w:rPr>
+          <w:rFonts w:ascii="Symbol" w:hAnsi="Symbol" w:cs="Symbol"/>
+          <w:b/>
+          <w:bCs/>
+          <w:sz w:val="24"/>
+          <w:szCs w:val="24"/>
+        </w:rPr>
+        <w:t xml:space="preserve"> </w:t>
+      </w:r>
+      <w:r>
+        <w:rPr>
+          <w:b/>
+          <w:bCs/>
+          <w:color w:val="FF0000"/>
+        </w:rPr>
+        <w:t>ANY CEREAL</w:t>
+      </w:r>
+      <w:r>
+        <w:rPr>
+          <w:b/>
+          <w:bCs/>
+        </w:rPr>
+        <w:t>;</w:t>
+      </w:r>
+    </w:p>
+    <w:p>
+      <w:pPr>
+        <w:autoSpaceDE w:val="0"/>
+        <w:autoSpaceDN w:val="0"/>
+        <w:adjustRightInd w:val="0"/>
+        <w:spacing w:after="0" w:line="240" w:lineRule="auto"/>
+        <w:ind w:left="360"/>
+        <w:jc w:val="both"/>
+        <w:rPr>
+          <w:b/>
+          <w:bCs/>
+          <w:color w:val="FF0000"/>
+        </w:rPr>
+      </w:pPr>
+    </w:p>
+    <w:p>
+      <w:pPr>
+        <w:autoSpaceDE w:val="0"/>
+        <w:autoSpaceDN w:val="0"/>
+        <w:adjustRightInd w:val="0"/>
+        <w:spacing w:after="0" w:line="240" w:lineRule="auto"/>
+        <w:ind w:left="360"/>
+        <w:jc w:val="both"/>
+        <w:rPr>
+          <w:b/>
+          <w:bCs/>
+        </w:rPr>
+      </w:pPr>
+      <w:r>
+        <w:rPr>
+          <w:b/>
+          <w:bCs/>
+          <w:color w:val="FF0000"/>
+        </w:rPr>
+        <w:t xml:space="preserve">ANY </w:t>
+      </w:r>
+      <w:r>
+        <w:rPr>
+          <w:b/>
+          <w:bCs/>
+          <w:color w:val="FF0000"/>
+        </w:rPr>
+        <w:t>CAPTAIN CRUNCH</w:t>
+      </w:r>
+      <w:r>
+        <w:rPr>
+          <w:b/>
+          <w:bCs/>
+        </w:rPr>
+        <w:t xml:space="preserve"> </w:t>
+      </w:r>
+      <w:r>
+        <w:rPr>
+          <w:rFonts w:ascii="Symbol" w:hAnsi="Symbol" w:cs="Symbol"/>
+          <w:b/>
+          <w:bCs/>
+          <w:color w:val="00B0F0"/>
+          <w:sz w:val="24"/>
+          <w:szCs w:val="24"/>
+        </w:rPr>
+        <w:t>Ë</w:t>
+      </w:r>
+      <w:r>
+        <w:rPr>
+          <w:rFonts w:ascii="Symbol" w:hAnsi="Symbol" w:cs="Symbol"/>
+          <w:b/>
+          <w:bCs/>
+          <w:sz w:val="24"/>
+          <w:szCs w:val="24"/>
+        </w:rPr>
+        <w:t xml:space="preserve"> </w:t>
+      </w:r>
+      <w:r>
+        <w:rPr>
+          <w:b/>
+          <w:bCs/>
+          <w:color w:val="FF0000"/>
+        </w:rPr>
+        <w:t>ANY PERSON</w:t>
+      </w:r>
+    </w:p>
+    <w:p>
+      <w:pPr>
+        <w:autoSpaceDE w:val="0"/>
+        <w:autoSpaceDN w:val="0"/>
+        <w:adjustRightInd w:val="0"/>
+        <w:spacing w:after="0" w:line="240" w:lineRule="auto"/>
+        <w:ind w:left="360" w:firstLine="360"/>
+      </w:pPr>
+      <w:r>
+        <w:rPr>
+          <w:b/>
+          <w:bCs/>
+          <w:color w:val="00B0F0"/>
+        </w:rPr>
+        <w:t>AND</w:t>
+      </w:r>
+      <w:r>
+        <w:rPr>
+          <w:b/>
+          <w:bCs/>
+        </w:rPr>
+        <w:t xml:space="preserve"> </w:t>
+      </w:r>
+      <w:r>
+        <w:rPr>
+          <w:b/>
+          <w:bCs/>
+          <w:color w:val="FF0000"/>
+        </w:rPr>
+        <w:t xml:space="preserve">ANY </w:t>
+      </w:r>
+      <w:r>
+        <w:rPr>
+          <w:b/>
+          <w:bCs/>
+          <w:color w:val="FF0000"/>
+        </w:rPr>
+        <w:t>PERSON</w:t>
+      </w:r>
+      <w:r>
+        <w:rPr>
+          <w:b/>
+          <w:bCs/>
+        </w:rPr>
+        <w:t xml:space="preserve"> </w:t>
+      </w:r>
+      <w:r>
+        <w:rPr>
+          <w:rFonts w:ascii="Symbol" w:hAnsi="Symbol" w:cs="Symbol"/>
+          <w:b/>
+          <w:bCs/>
+          <w:color w:val="00B0F0"/>
+          <w:sz w:val="24"/>
+          <w:szCs w:val="24"/>
+        </w:rPr>
+        <w:t>Ë</w:t>
+      </w:r>
+      <w:r>
+        <w:rPr>
+          <w:rFonts w:ascii="Symbol" w:hAnsi="Symbol" w:cs="Symbol"/>
+          <w:b/>
+          <w:bCs/>
+          <w:sz w:val="24"/>
+          <w:szCs w:val="24"/>
+        </w:rPr>
+        <w:t xml:space="preserve"> </w:t>
+      </w:r>
+      <w:r>
+        <w:rPr>
+          <w:b/>
+          <w:bCs/>
+          <w:color w:val="FF0000"/>
+        </w:rPr>
+        <w:t>ANY CAPTAIN CRUNCH</w:t>
+      </w:r>
+      <w:r>
+        <w:rPr>
+          <w:b/>
+          <w:bCs/>
+        </w:rPr>
+        <w:t>;</w:t>
+      </w:r>
+    </w:p>
+    <w:p>
+      <w:pPr>
+        <w:autoSpaceDE w:val="0"/>
+        <w:autoSpaceDN w:val="0"/>
+        <w:adjustRightInd w:val="0"/>
+        <w:spacing w:after="0" w:line="240" w:lineRule="auto"/>
+        <w:ind w:left="360"/>
+        <w:jc w:val="both"/>
+        <w:rPr>
+          <w:b/>
+          <w:bCs/>
+          <w:color w:val="FF0000"/>
+        </w:rPr>
+      </w:pPr>
+    </w:p>
+    <w:p>
+      <w:pPr>
+        <w:autoSpaceDE w:val="0"/>
+        <w:autoSpaceDN w:val="0"/>
+        <w:adjustRightInd w:val="0"/>
+        <w:spacing w:after="0" w:line="240" w:lineRule="auto"/>
+        <w:ind w:left="360"/>
+        <w:jc w:val="both"/>
+        <w:rPr>
+          <w:b/>
+          <w:bCs/>
+        </w:rPr>
+      </w:pPr>
+      <w:r>
+        <w:rPr>
+          <w:b/>
+          <w:bCs/>
+          <w:color w:val="FF0000"/>
+        </w:rPr>
+        <w:t xml:space="preserve">ANY </w:t>
+      </w:r>
+      <w:r>
+        <w:rPr>
+          <w:b/>
+          <w:bCs/>
+          <w:color w:val="FF0000"/>
+        </w:rPr>
+        <w:t>SUBWAY</w:t>
+      </w:r>
+      <w:r>
+        <w:rPr>
+          <w:b/>
+          <w:bCs/>
+        </w:rPr>
+        <w:t xml:space="preserve"> </w:t>
+      </w:r>
+      <w:r>
+        <w:rPr>
+          <w:rFonts w:ascii="Symbol" w:hAnsi="Symbol" w:cs="Symbol"/>
+          <w:b/>
+          <w:bCs/>
+          <w:color w:val="00B0F0"/>
+          <w:sz w:val="24"/>
+          <w:szCs w:val="24"/>
+        </w:rPr>
+        <w:t>Ë</w:t>
+      </w:r>
+      <w:r>
+        <w:rPr>
+          <w:rFonts w:ascii="Symbol" w:hAnsi="Symbol" w:cs="Symbol"/>
+          <w:b/>
+          <w:bCs/>
+          <w:sz w:val="24"/>
+          <w:szCs w:val="24"/>
+        </w:rPr>
+        <w:t xml:space="preserve"> </w:t>
+      </w:r>
+      <w:r>
+        <w:rPr>
+          <w:b/>
+          <w:bCs/>
+          <w:color w:val="FF0000"/>
+        </w:rPr>
+        <w:t>ANY SUBMARINE</w:t>
+      </w:r>
+    </w:p>
+    <w:p>
+      <w:pPr>
+        <w:autoSpaceDE w:val="0"/>
+        <w:autoSpaceDN w:val="0"/>
+        <w:adjustRightInd w:val="0"/>
+        <w:spacing w:after="0" w:line="240" w:lineRule="auto"/>
+        <w:ind w:left="360" w:firstLine="360"/>
+      </w:pPr>
+      <w:r>
+        <w:rPr>
+          <w:b/>
+          <w:bCs/>
+          <w:color w:val="00B0F0"/>
+        </w:rPr>
+        <w:t>AND</w:t>
+      </w:r>
+      <w:r>
+        <w:rPr>
+          <w:b/>
+          <w:bCs/>
+        </w:rPr>
+        <w:t xml:space="preserve"> </w:t>
+      </w:r>
+      <w:r>
+        <w:rPr>
+          <w:b/>
+          <w:bCs/>
+          <w:color w:val="FF0000"/>
+        </w:rPr>
+        <w:t xml:space="preserve">ANY </w:t>
+      </w:r>
+      <w:r>
+        <w:rPr>
+          <w:b/>
+          <w:bCs/>
+          <w:color w:val="FF0000"/>
+        </w:rPr>
+        <w:t>SUBMARINE</w:t>
+      </w:r>
+      <w:r>
+        <w:rPr>
+          <w:b/>
+          <w:bCs/>
+        </w:rPr>
+        <w:t xml:space="preserve"> </w:t>
+      </w:r>
+      <w:r>
+        <w:rPr>
+          <w:rFonts w:ascii="Symbol" w:hAnsi="Symbol" w:cs="Symbol"/>
+          <w:b/>
+          <w:bCs/>
+          <w:color w:val="00B0F0"/>
+          <w:sz w:val="24"/>
+          <w:szCs w:val="24"/>
+        </w:rPr>
+        <w:t>Ë</w:t>
+      </w:r>
+      <w:r>
+        <w:rPr>
+          <w:rFonts w:ascii="Symbol" w:hAnsi="Symbol" w:cs="Symbol"/>
+          <w:b/>
+          <w:bCs/>
+          <w:sz w:val="24"/>
+          <w:szCs w:val="24"/>
+        </w:rPr>
+        <w:t xml:space="preserve"> </w:t>
+      </w:r>
+      <w:r>
+        <w:rPr>
+          <w:b/>
+          <w:bCs/>
+          <w:color w:val="FF0000"/>
+        </w:rPr>
+        <w:t>ANY SUBWAY</w:t>
+      </w:r>
+      <w:r>
+        <w:rPr>
+          <w:b/>
+          <w:bCs/>
+        </w:rPr>
+        <w:t>;</w:t>
+      </w:r>
+    </w:p>
+    <w:p>
+      <w:pPr>
+        <w:autoSpaceDE w:val="0"/>
+        <w:autoSpaceDN w:val="0"/>
+        <w:adjustRightInd w:val="0"/>
+        <w:spacing w:after="0" w:line="240" w:lineRule="auto"/>
+        <w:ind w:left="360"/>
+        <w:jc w:val="both"/>
+        <w:rPr>
+          <w:b/>
+          <w:bCs/>
+          <w:color w:val="FF0000"/>
+        </w:rPr>
+      </w:pPr>
+    </w:p>
+    <w:p>
+      <w:pPr>
+        <w:autoSpaceDE w:val="0"/>
+        <w:autoSpaceDN w:val="0"/>
+        <w:adjustRightInd w:val="0"/>
+        <w:spacing w:after="0" w:line="240" w:lineRule="auto"/>
+        <w:ind w:left="360"/>
+        <w:jc w:val="both"/>
+        <w:rPr>
+          <w:b/>
+          <w:bCs/>
+        </w:rPr>
+      </w:pPr>
+      <w:r>
+        <w:rPr>
+          <w:b/>
+          <w:bCs/>
+          <w:color w:val="FF0000"/>
+        </w:rPr>
+        <w:t xml:space="preserve">ANY </w:t>
+      </w:r>
+      <w:r>
+        <w:rPr>
+          <w:b/>
+          <w:bCs/>
+          <w:color w:val="FF0000"/>
+        </w:rPr>
+        <w:t>WALMART LOGO</w:t>
+      </w:r>
+      <w:r>
+        <w:rPr>
+          <w:b/>
+          <w:bCs/>
+        </w:rPr>
+        <w:t xml:space="preserve"> </w:t>
+      </w:r>
+      <w:r>
+        <w:rPr>
+          <w:rFonts w:ascii="Symbol" w:hAnsi="Symbol" w:cs="Symbol"/>
+          <w:b/>
+          <w:bCs/>
+          <w:color w:val="00B0F0"/>
+          <w:sz w:val="24"/>
+          <w:szCs w:val="24"/>
+        </w:rPr>
+        <w:t>Ë</w:t>
+      </w:r>
+      <w:r>
+        <w:rPr>
+          <w:rFonts w:ascii="Symbol" w:hAnsi="Symbol" w:cs="Symbol"/>
+          <w:b/>
+          <w:bCs/>
+          <w:sz w:val="24"/>
+          <w:szCs w:val="24"/>
+        </w:rPr>
+        <w:t xml:space="preserve"> </w:t>
+      </w:r>
+      <w:r>
+        <w:rPr>
+          <w:b/>
+          <w:bCs/>
+          <w:color w:val="FF0000"/>
+        </w:rPr>
+        <w:t>ANY COLD FUSION</w:t>
+      </w:r>
+    </w:p>
+    <w:p>
+      <w:pPr>
+        <w:autoSpaceDE w:val="0"/>
+        <w:autoSpaceDN w:val="0"/>
+        <w:adjustRightInd w:val="0"/>
+        <w:spacing w:after="0" w:line="240" w:lineRule="auto"/>
+        <w:ind w:left="360" w:firstLine="360"/>
+      </w:pPr>
+      <w:r>
+        <w:rPr>
+          <w:b/>
+          <w:bCs/>
+          <w:color w:val="00B0F0"/>
+        </w:rPr>
+        <w:t>AND</w:t>
+      </w:r>
+      <w:r>
+        <w:rPr>
+          <w:b/>
+          <w:bCs/>
+        </w:rPr>
+        <w:t xml:space="preserve"> </w:t>
+      </w:r>
+      <w:r>
+        <w:rPr>
+          <w:b/>
+          <w:bCs/>
+          <w:color w:val="FF0000"/>
+        </w:rPr>
+        <w:t xml:space="preserve">ANY </w:t>
+      </w:r>
+      <w:r>
+        <w:rPr>
+          <w:b/>
+          <w:bCs/>
+          <w:color w:val="FF0000"/>
+        </w:rPr>
+        <w:t>COLD FUSION</w:t>
+      </w:r>
+      <w:r>
+        <w:rPr>
+          <w:b/>
+          <w:bCs/>
+        </w:rPr>
+        <w:t xml:space="preserve"> </w:t>
+      </w:r>
+      <w:r>
+        <w:rPr>
+          <w:rFonts w:ascii="Symbol" w:hAnsi="Symbol" w:cs="Symbol"/>
+          <w:b/>
+          <w:bCs/>
+          <w:color w:val="00B0F0"/>
+          <w:sz w:val="24"/>
+          <w:szCs w:val="24"/>
+        </w:rPr>
+        <w:t>Ë</w:t>
+      </w:r>
+      <w:r>
+        <w:rPr>
+          <w:rFonts w:ascii="Symbol" w:hAnsi="Symbol" w:cs="Symbol"/>
+          <w:b/>
+          <w:bCs/>
+          <w:sz w:val="24"/>
+          <w:szCs w:val="24"/>
+        </w:rPr>
+        <w:t xml:space="preserve"> </w:t>
+      </w:r>
+      <w:r>
+        <w:rPr>
+          <w:b/>
+          <w:bCs/>
+          <w:color w:val="FF0000"/>
+        </w:rPr>
+        <w:t>ANY WALMART LOGO</w:t>
+      </w:r>
+      <w:r>
+        <w:rPr>
+          <w:b/>
+          <w:bCs/>
+        </w:rPr>
+        <w:t>;</w:t>
+      </w:r>
+    </w:p>
+    <w:p>
+      <w:pPr>
+        <w:autoSpaceDE w:val="0"/>
+        <w:autoSpaceDN w:val="0"/>
+        <w:adjustRightInd w:val="0"/>
+        <w:spacing w:after="0" w:line="240" w:lineRule="auto"/>
+        <w:ind w:left="360"/>
+        <w:jc w:val="both"/>
+        <w:rPr>
+          <w:b/>
+          <w:bCs/>
+          <w:color w:val="FF0000"/>
+        </w:rPr>
+      </w:pPr>
+    </w:p>
+    <w:p>
+      <w:pPr>
+        <w:autoSpaceDE w:val="0"/>
+        <w:autoSpaceDN w:val="0"/>
+        <w:adjustRightInd w:val="0"/>
+        <w:spacing w:after="0" w:line="240" w:lineRule="auto"/>
+        <w:ind w:left="360"/>
+        <w:jc w:val="both"/>
+        <w:rPr>
+          <w:b/>
+          <w:bCs/>
+        </w:rPr>
+      </w:pPr>
+      <w:r>
+        <w:rPr>
+          <w:b/>
+          <w:bCs/>
+          <w:color w:val="FF0000"/>
+        </w:rPr>
+        <w:t xml:space="preserve">ANY </w:t>
+      </w:r>
+      <w:r>
+        <w:rPr>
+          <w:b/>
+          <w:bCs/>
+          <w:color w:val="FF0000"/>
+        </w:rPr>
+        <w:t>SECRET SERVICE</w:t>
+      </w:r>
+      <w:r>
+        <w:rPr>
+          <w:b/>
+          <w:bCs/>
+        </w:rPr>
+        <w:t xml:space="preserve"> </w:t>
+      </w:r>
+      <w:r>
+        <w:rPr>
+          <w:rFonts w:ascii="Symbol" w:hAnsi="Symbol" w:cs="Symbol"/>
+          <w:b/>
+          <w:bCs/>
+          <w:color w:val="00B0F0"/>
+          <w:sz w:val="24"/>
+          <w:szCs w:val="24"/>
+        </w:rPr>
+        <w:t>Ë</w:t>
+      </w:r>
+      <w:r>
+        <w:rPr>
+          <w:rFonts w:ascii="Symbol" w:hAnsi="Symbol" w:cs="Symbol"/>
+          <w:b/>
+          <w:bCs/>
+          <w:sz w:val="24"/>
+          <w:szCs w:val="24"/>
+        </w:rPr>
+        <w:t xml:space="preserve"> </w:t>
+      </w:r>
+      <w:r>
+        <w:rPr>
+          <w:b/>
+          <w:bCs/>
+          <w:color w:val="FF0000"/>
+        </w:rPr>
+        <w:t>ANY BUTTHOLE SURFERS</w:t>
+      </w:r>
+    </w:p>
+    <w:p>
+      <w:pPr>
+        <w:autoSpaceDE w:val="0"/>
+        <w:autoSpaceDN w:val="0"/>
+        <w:adjustRightInd w:val="0"/>
+        <w:spacing w:after="0" w:line="240" w:lineRule="auto"/>
+        <w:ind w:left="360" w:firstLine="360"/>
+      </w:pPr>
+      <w:r>
+        <w:rPr>
+          <w:b/>
+          <w:bCs/>
+          <w:color w:val="00B0F0"/>
+        </w:rPr>
+        <w:t>AND</w:t>
+      </w:r>
+      <w:r>
+        <w:rPr>
+          <w:b/>
+          <w:bCs/>
+        </w:rPr>
+        <w:t xml:space="preserve"> </w:t>
+      </w:r>
+      <w:r>
+        <w:rPr>
+          <w:b/>
+          <w:bCs/>
+          <w:color w:val="FF0000"/>
+        </w:rPr>
+        <w:t xml:space="preserve">ANY </w:t>
+      </w:r>
+      <w:r>
+        <w:rPr>
+          <w:b/>
+          <w:bCs/>
+          <w:color w:val="FF0000"/>
+        </w:rPr>
+        <w:t>BUTTHOLE SURFERS</w:t>
+      </w:r>
+      <w:r>
+        <w:rPr>
+          <w:b/>
+          <w:bCs/>
+        </w:rPr>
+        <w:t xml:space="preserve"> </w:t>
+      </w:r>
+      <w:r>
+        <w:rPr>
+          <w:rFonts w:ascii="Symbol" w:hAnsi="Symbol" w:cs="Symbol"/>
+          <w:b/>
+          <w:bCs/>
+          <w:color w:val="00B0F0"/>
+          <w:sz w:val="24"/>
+          <w:szCs w:val="24"/>
+        </w:rPr>
+        <w:t>Ë</w:t>
+      </w:r>
+      <w:r>
+        <w:rPr>
+          <w:rFonts w:ascii="Symbol" w:hAnsi="Symbol" w:cs="Symbol"/>
+          <w:b/>
+          <w:bCs/>
+          <w:sz w:val="24"/>
+          <w:szCs w:val="24"/>
+        </w:rPr>
+        <w:t xml:space="preserve"> </w:t>
+      </w:r>
+      <w:r>
+        <w:rPr>
+          <w:b/>
+          <w:bCs/>
+          <w:color w:val="FF0000"/>
+        </w:rPr>
+        <w:t>ANY SECRET SERVICE</w:t>
+      </w:r>
+      <w:r>
+        <w:rPr>
+          <w:b/>
+          <w:bCs/>
+        </w:rPr>
+        <w:t>;</w:t>
+      </w:r>
+    </w:p>
+    <w:p>
+      <w:pPr>
+        <w:autoSpaceDE w:val="0"/>
+        <w:autoSpaceDN w:val="0"/>
+        <w:adjustRightInd w:val="0"/>
+        <w:spacing w:after="0" w:line="240" w:lineRule="auto"/>
+        <w:ind w:left="360"/>
+        <w:jc w:val="both"/>
+        <w:rPr>
+          <w:b/>
+          <w:bCs/>
+          <w:color w:val="FF0000"/>
+        </w:rPr>
+      </w:pPr>
+    </w:p>
+    <w:p>
+      <w:pPr>
+        <w:autoSpaceDE w:val="0"/>
+        <w:autoSpaceDN w:val="0"/>
+        <w:adjustRightInd w:val="0"/>
+        <w:spacing w:after="0" w:line="240" w:lineRule="auto"/>
+        <w:ind w:left="360"/>
+        <w:jc w:val="both"/>
+        <w:rPr>
+          <w:b/>
+          <w:bCs/>
+        </w:rPr>
+      </w:pPr>
+      <w:r>
+        <w:rPr>
+          <w:b/>
+          <w:bCs/>
+          <w:color w:val="FF0000"/>
+        </w:rPr>
+        <w:t xml:space="preserve">ANY </w:t>
+      </w:r>
+      <w:r>
+        <w:rPr>
+          <w:b/>
+          <w:bCs/>
+          <w:color w:val="FF0000"/>
+        </w:rPr>
+        <w:t>BALD EAGLE</w:t>
+      </w:r>
+      <w:r>
+        <w:rPr>
+          <w:b/>
+          <w:bCs/>
+        </w:rPr>
+        <w:t xml:space="preserve"> </w:t>
+      </w:r>
+      <w:r>
+        <w:rPr>
+          <w:rFonts w:ascii="Symbol" w:hAnsi="Symbol" w:cs="Symbol"/>
+          <w:b/>
+          <w:bCs/>
+          <w:color w:val="00B0F0"/>
+          <w:sz w:val="24"/>
+          <w:szCs w:val="24"/>
+        </w:rPr>
+        <w:t>Ë</w:t>
+      </w:r>
+      <w:r>
+        <w:rPr>
+          <w:rFonts w:ascii="Symbol" w:hAnsi="Symbol" w:cs="Symbol"/>
+          <w:b/>
+          <w:bCs/>
+          <w:sz w:val="24"/>
+          <w:szCs w:val="24"/>
+        </w:rPr>
+        <w:t xml:space="preserve"> </w:t>
+      </w:r>
+      <w:r>
+        <w:rPr>
+          <w:b/>
+          <w:bCs/>
+          <w:color w:val="FF0000"/>
+        </w:rPr>
+        <w:t>ANY PESTICIDE</w:t>
+      </w:r>
+    </w:p>
+    <w:p>
+      <w:pPr>
+        <w:autoSpaceDE w:val="0"/>
+        <w:autoSpaceDN w:val="0"/>
+        <w:adjustRightInd w:val="0"/>
+        <w:spacing w:after="0" w:line="240" w:lineRule="auto"/>
+        <w:ind w:left="360" w:firstLine="360"/>
+      </w:pPr>
+      <w:r>
+        <w:rPr>
+          <w:b/>
+          <w:bCs/>
+          <w:color w:val="00B0F0"/>
+        </w:rPr>
+        <w:t>AND</w:t>
+      </w:r>
+      <w:r>
+        <w:rPr>
+          <w:b/>
+          <w:bCs/>
+        </w:rPr>
+        <w:t xml:space="preserve"> </w:t>
+      </w:r>
+      <w:r>
+        <w:rPr>
+          <w:b/>
+          <w:bCs/>
+          <w:color w:val="FF0000"/>
+        </w:rPr>
+        <w:t xml:space="preserve">ANY </w:t>
+      </w:r>
+      <w:r>
+        <w:rPr>
+          <w:b/>
+          <w:bCs/>
+          <w:color w:val="FF0000"/>
+        </w:rPr>
+        <w:t>PESTICIDE</w:t>
+      </w:r>
+      <w:r>
+        <w:rPr>
+          <w:b/>
+          <w:bCs/>
+        </w:rPr>
+        <w:t xml:space="preserve"> </w:t>
+      </w:r>
+      <w:r>
+        <w:rPr>
+          <w:rFonts w:ascii="Symbol" w:hAnsi="Symbol" w:cs="Symbol"/>
+          <w:b/>
+          <w:bCs/>
+          <w:color w:val="00B0F0"/>
+          <w:sz w:val="24"/>
+          <w:szCs w:val="24"/>
+        </w:rPr>
+        <w:t>Ë</w:t>
+      </w:r>
+      <w:r>
+        <w:rPr>
+          <w:rFonts w:ascii="Symbol" w:hAnsi="Symbol" w:cs="Symbol"/>
+          <w:b/>
+          <w:bCs/>
+          <w:sz w:val="24"/>
+          <w:szCs w:val="24"/>
+        </w:rPr>
+        <w:t xml:space="preserve"> </w:t>
+      </w:r>
+      <w:r>
+        <w:rPr>
+          <w:b/>
+          <w:bCs/>
+          <w:color w:val="FF0000"/>
+        </w:rPr>
+        <w:t>ANY BALD EAGLE</w:t>
+      </w:r>
+      <w:r>
+        <w:rPr>
+          <w:b/>
+          <w:bCs/>
+        </w:rPr>
+        <w:t>;</w:t>
+      </w:r>
+    </w:p>
+    <w:p>
+      <w:pPr>
+        <w:autoSpaceDE w:val="0"/>
+        <w:autoSpaceDN w:val="0"/>
+        <w:adjustRightInd w:val="0"/>
+        <w:spacing w:after="0" w:line="240" w:lineRule="auto"/>
+        <w:ind w:left="360"/>
+        <w:jc w:val="both"/>
+        <w:rPr>
+          <w:b/>
+          <w:bCs/>
+          <w:color w:val="FF0000"/>
+        </w:rPr>
+      </w:pPr>
+    </w:p>
+    <w:p>
+      <w:pPr>
+        <w:autoSpaceDE w:val="0"/>
+        <w:autoSpaceDN w:val="0"/>
+        <w:adjustRightInd w:val="0"/>
+        <w:spacing w:after="0" w:line="240" w:lineRule="auto"/>
+        <w:ind w:left="360"/>
+        <w:jc w:val="both"/>
+        <w:rPr>
+          <w:b/>
+          <w:bCs/>
+        </w:rPr>
+      </w:pPr>
+      <w:r>
+        <w:rPr>
+          <w:b/>
+          <w:bCs/>
+          <w:color w:val="FF0000"/>
+        </w:rPr>
+        <w:t xml:space="preserve">ANY </w:t>
+      </w:r>
+      <w:r>
+        <w:rPr>
+          <w:b/>
+          <w:bCs/>
+          <w:color w:val="FF0000"/>
+        </w:rPr>
+        <w:t xml:space="preserve">PRESIDENT </w:t>
+      </w:r>
+      <w:r>
+        <w:rPr>
+          <w:rFonts w:ascii="Symbol" w:hAnsi="Symbol" w:cs="Symbol"/>
+          <w:b/>
+          <w:bCs/>
+          <w:color w:val="00B0F0"/>
+          <w:sz w:val="24"/>
+          <w:szCs w:val="24"/>
+        </w:rPr>
+        <w:t>Ë</w:t>
+      </w:r>
+      <w:r>
+        <w:rPr>
+          <w:rFonts w:ascii="Symbol" w:hAnsi="Symbol" w:cs="Symbol"/>
+          <w:b/>
+          <w:bCs/>
+          <w:sz w:val="24"/>
+          <w:szCs w:val="24"/>
+        </w:rPr>
+        <w:t xml:space="preserve"> </w:t>
+      </w:r>
+      <w:r>
+        <w:rPr>
+          <w:b/>
+          <w:bCs/>
+          <w:color w:val="FF0000"/>
+        </w:rPr>
+        <w:t>ANY BALD EAGLE</w:t>
+      </w:r>
+    </w:p>
+    <w:p>
+      <w:pPr>
+        <w:autoSpaceDE w:val="0"/>
+        <w:autoSpaceDN w:val="0"/>
+        <w:adjustRightInd w:val="0"/>
+        <w:spacing w:after="0" w:line="240" w:lineRule="auto"/>
+        <w:ind w:left="360" w:firstLine="360"/>
+      </w:pPr>
+      <w:r>
+        <w:rPr>
+          <w:b/>
+          <w:bCs/>
+          <w:color w:val="00B0F0"/>
+        </w:rPr>
+        <w:t>AND</w:t>
+      </w:r>
+      <w:r>
+        <w:rPr>
+          <w:b/>
+          <w:bCs/>
+        </w:rPr>
+        <w:t xml:space="preserve"> </w:t>
+      </w:r>
+      <w:r>
+        <w:rPr>
+          <w:b/>
+          <w:bCs/>
+          <w:color w:val="FF0000"/>
+        </w:rPr>
+        <w:t xml:space="preserve">ANY </w:t>
+      </w:r>
+      <w:r>
+        <w:rPr>
+          <w:b/>
+          <w:bCs/>
+          <w:color w:val="FF0000"/>
+        </w:rPr>
+        <w:t>BALD EAGLE</w:t>
+      </w:r>
+      <w:r>
+        <w:rPr>
+          <w:b/>
+          <w:bCs/>
+        </w:rPr>
+        <w:t xml:space="preserve"> </w:t>
+      </w:r>
+      <w:r>
+        <w:rPr>
+          <w:rFonts w:ascii="Symbol" w:hAnsi="Symbol" w:cs="Symbol"/>
+          <w:b/>
+          <w:bCs/>
+          <w:color w:val="00B0F0"/>
+          <w:sz w:val="24"/>
+          <w:szCs w:val="24"/>
+        </w:rPr>
+        <w:t>Ë</w:t>
+      </w:r>
+      <w:r>
+        <w:rPr>
+          <w:rFonts w:ascii="Symbol" w:hAnsi="Symbol" w:cs="Symbol"/>
+          <w:b/>
+          <w:bCs/>
+          <w:sz w:val="24"/>
+          <w:szCs w:val="24"/>
+        </w:rPr>
+        <w:t xml:space="preserve"> </w:t>
+      </w:r>
+      <w:r>
+        <w:rPr>
+          <w:b/>
+          <w:bCs/>
+          <w:color w:val="FF0000"/>
+        </w:rPr>
+        <w:t>ANY PRESIDENT</w:t>
+      </w:r>
+      <w:r>
+        <w:rPr>
+          <w:b/>
+          <w:bCs/>
+        </w:rPr>
+        <w:t>;</w:t>
+      </w:r>
+    </w:p>
+    <w:p>
+      <w:pPr>
+        <w:autoSpaceDE w:val="0"/>
+        <w:autoSpaceDN w:val="0"/>
+        <w:adjustRightInd w:val="0"/>
+        <w:spacing w:after="0" w:line="240" w:lineRule="auto"/>
+        <w:ind w:left="360"/>
+        <w:jc w:val="both"/>
+        <w:rPr>
+          <w:b/>
+          <w:bCs/>
+          <w:color w:val="FF0000"/>
+        </w:rPr>
+      </w:pPr>
+    </w:p>
+    <w:p>
+      <w:pPr>
+        <w:autoSpaceDE w:val="0"/>
+        <w:autoSpaceDN w:val="0"/>
+        <w:adjustRightInd w:val="0"/>
+        <w:spacing w:after="0" w:line="240" w:lineRule="auto"/>
+        <w:ind w:left="360"/>
+        <w:jc w:val="both"/>
+        <w:rPr>
+          <w:b/>
+          <w:bCs/>
+        </w:rPr>
+      </w:pPr>
+      <w:r>
+        <w:rPr>
+          <w:b/>
+          <w:bCs/>
+          <w:color w:val="FF0000"/>
+        </w:rPr>
+        <w:t xml:space="preserve">ANY </w:t>
+      </w:r>
+      <w:r>
+        <w:rPr>
+          <w:b/>
+          <w:bCs/>
+          <w:color w:val="FF0000"/>
+        </w:rPr>
+        <w:t xml:space="preserve">B-52 </w:t>
+      </w:r>
+      <w:r>
+        <w:rPr>
+          <w:rFonts w:ascii="Symbol" w:hAnsi="Symbol" w:cs="Symbol"/>
+          <w:b/>
+          <w:bCs/>
+          <w:color w:val="00B0F0"/>
+          <w:sz w:val="24"/>
+          <w:szCs w:val="24"/>
+        </w:rPr>
+        <w:t>Ë</w:t>
+      </w:r>
+      <w:r>
+        <w:rPr>
+          <w:rFonts w:ascii="Symbol" w:hAnsi="Symbol" w:cs="Symbol"/>
+          <w:b/>
+          <w:bCs/>
+          <w:sz w:val="24"/>
+          <w:szCs w:val="24"/>
+        </w:rPr>
+        <w:t xml:space="preserve"> </w:t>
+      </w:r>
+      <w:r>
+        <w:rPr>
+          <w:b/>
+          <w:bCs/>
+          <w:color w:val="FF0000"/>
+        </w:rPr>
+        <w:t>ANY LOVE SHACK</w:t>
+      </w:r>
+    </w:p>
+    <w:p>
+      <w:pPr>
+        <w:autoSpaceDE w:val="0"/>
+        <w:autoSpaceDN w:val="0"/>
+        <w:adjustRightInd w:val="0"/>
+        <w:spacing w:after="0" w:line="240" w:lineRule="auto"/>
+        <w:ind w:left="360" w:firstLine="360"/>
+      </w:pPr>
+      <w:r>
+        <w:rPr>
+          <w:b/>
+          <w:bCs/>
+          <w:color w:val="00B0F0"/>
+        </w:rPr>
+        <w:t>AND</w:t>
+      </w:r>
+      <w:r>
+        <w:rPr>
+          <w:b/>
+          <w:bCs/>
+        </w:rPr>
+        <w:t xml:space="preserve"> </w:t>
+      </w:r>
+      <w:r>
+        <w:rPr>
+          <w:b/>
+          <w:bCs/>
+          <w:color w:val="FF0000"/>
+        </w:rPr>
+        <w:t xml:space="preserve">ANY </w:t>
+      </w:r>
+      <w:r>
+        <w:rPr>
+          <w:b/>
+          <w:bCs/>
+          <w:color w:val="FF0000"/>
+        </w:rPr>
+        <w:t>LOVE SHACK</w:t>
+      </w:r>
+      <w:r>
+        <w:rPr>
+          <w:b/>
+          <w:bCs/>
+        </w:rPr>
+        <w:t xml:space="preserve"> </w:t>
+      </w:r>
+      <w:r>
+        <w:rPr>
+          <w:rFonts w:ascii="Symbol" w:hAnsi="Symbol" w:cs="Symbol"/>
+          <w:b/>
+          <w:bCs/>
+          <w:color w:val="00B0F0"/>
+          <w:sz w:val="24"/>
+          <w:szCs w:val="24"/>
+        </w:rPr>
+        <w:t>Ë</w:t>
+      </w:r>
+      <w:r>
+        <w:rPr>
+          <w:rFonts w:ascii="Symbol" w:hAnsi="Symbol" w:cs="Symbol"/>
+          <w:b/>
+          <w:bCs/>
+          <w:sz w:val="24"/>
+          <w:szCs w:val="24"/>
+        </w:rPr>
+        <w:t xml:space="preserve"> </w:t>
+      </w:r>
+      <w:r>
+        <w:rPr>
+          <w:b/>
+          <w:bCs/>
+          <w:color w:val="FF0000"/>
+        </w:rPr>
+        <w:t>ANY B-52</w:t>
+      </w:r>
+      <w:r>
+        <w:rPr>
+          <w:b/>
+          <w:bCs/>
+        </w:rPr>
+        <w:t>;</w:t>
+      </w:r>
+    </w:p>
+    <w:p>
+      <w:pPr>
+        <w:autoSpaceDE w:val="0"/>
+        <w:autoSpaceDN w:val="0"/>
+        <w:adjustRightInd w:val="0"/>
+        <w:spacing w:after="0" w:line="240" w:lineRule="auto"/>
+        <w:ind w:left="360"/>
+        <w:jc w:val="both"/>
+        <w:rPr>
+          <w:b/>
+          <w:bCs/>
+          <w:color w:val="FF0000"/>
+        </w:rPr>
+      </w:pPr>
+    </w:p>
+    <w:p>
+      <w:pPr>
+        <w:autoSpaceDE w:val="0"/>
+        <w:autoSpaceDN w:val="0"/>
+        <w:adjustRightInd w:val="0"/>
+        <w:spacing w:after="0" w:line="240" w:lineRule="auto"/>
+        <w:ind w:left="360"/>
+        <w:jc w:val="both"/>
+        <w:rPr>
+          <w:b/>
+          <w:bCs/>
+        </w:rPr>
+      </w:pPr>
+      <w:r>
+        <w:rPr>
+          <w:b/>
+          <w:bCs/>
+          <w:color w:val="FF0000"/>
+        </w:rPr>
+        <w:t xml:space="preserve">ANY </w:t>
+      </w:r>
+      <w:r>
+        <w:rPr>
+          <w:b/>
+          <w:bCs/>
+          <w:color w:val="FF0000"/>
+        </w:rPr>
+        <w:t xml:space="preserve">BOMB </w:t>
+      </w:r>
+      <w:r>
+        <w:rPr>
+          <w:rFonts w:ascii="Symbol" w:hAnsi="Symbol" w:cs="Symbol"/>
+          <w:b/>
+          <w:bCs/>
+          <w:color w:val="00B0F0"/>
+          <w:sz w:val="24"/>
+          <w:szCs w:val="24"/>
+        </w:rPr>
+        <w:t>Ë</w:t>
+      </w:r>
+      <w:r>
+        <w:rPr>
+          <w:rFonts w:ascii="Symbol" w:hAnsi="Symbol" w:cs="Symbol"/>
+          <w:b/>
+          <w:bCs/>
+          <w:sz w:val="24"/>
+          <w:szCs w:val="24"/>
+        </w:rPr>
+        <w:t xml:space="preserve"> </w:t>
+      </w:r>
+      <w:r>
+        <w:rPr>
+          <w:b/>
+          <w:bCs/>
+          <w:color w:val="FF0000"/>
+        </w:rPr>
+        <w:t>ANY SHELL</w:t>
+      </w:r>
+    </w:p>
+    <w:p>
+      <w:pPr>
+        <w:autoSpaceDE w:val="0"/>
+        <w:autoSpaceDN w:val="0"/>
+        <w:adjustRightInd w:val="0"/>
+        <w:spacing w:after="0" w:line="240" w:lineRule="auto"/>
+        <w:ind w:left="360" w:firstLine="360"/>
+      </w:pPr>
+      <w:r>
+        <w:rPr>
+          <w:b/>
+          <w:bCs/>
+          <w:color w:val="00B0F0"/>
+        </w:rPr>
+        <w:t>AND</w:t>
+      </w:r>
+      <w:r>
+        <w:rPr>
+          <w:b/>
+          <w:bCs/>
+        </w:rPr>
+        <w:t xml:space="preserve"> </w:t>
+      </w:r>
+      <w:r>
+        <w:rPr>
+          <w:b/>
+          <w:bCs/>
+          <w:color w:val="FF0000"/>
+        </w:rPr>
+        <w:t xml:space="preserve">ANY </w:t>
+      </w:r>
+      <w:r>
+        <w:rPr>
+          <w:b/>
+          <w:bCs/>
+          <w:color w:val="FF0000"/>
+        </w:rPr>
+        <w:t>SHELL</w:t>
+      </w:r>
+      <w:r>
+        <w:rPr>
+          <w:b/>
+          <w:bCs/>
+        </w:rPr>
+        <w:t xml:space="preserve"> </w:t>
+      </w:r>
+      <w:r>
+        <w:rPr>
+          <w:rFonts w:ascii="Symbol" w:hAnsi="Symbol" w:cs="Symbol"/>
+          <w:b/>
+          <w:bCs/>
+          <w:color w:val="00B0F0"/>
+          <w:sz w:val="24"/>
+          <w:szCs w:val="24"/>
+        </w:rPr>
+        <w:t>Ë</w:t>
+      </w:r>
+      <w:r>
+        <w:rPr>
+          <w:rFonts w:ascii="Symbol" w:hAnsi="Symbol" w:cs="Symbol"/>
+          <w:b/>
+          <w:bCs/>
+          <w:sz w:val="24"/>
+          <w:szCs w:val="24"/>
+        </w:rPr>
+        <w:t xml:space="preserve"> </w:t>
+      </w:r>
+      <w:r>
+        <w:rPr>
+          <w:b/>
+          <w:bCs/>
+          <w:color w:val="FF0000"/>
+        </w:rPr>
+        <w:t>ANY BOMB</w:t>
+      </w:r>
+      <w:r>
+        <w:rPr>
+          <w:b/>
+          <w:bCs/>
+        </w:rPr>
+        <w:t>;</w:t>
+      </w:r>
+    </w:p>
+    <w:p>
+      <w:pPr>
+        <w:autoSpaceDE w:val="0"/>
+        <w:autoSpaceDN w:val="0"/>
+        <w:adjustRightInd w:val="0"/>
+        <w:spacing w:after="0" w:line="240" w:lineRule="auto"/>
+        <w:ind w:left="360"/>
+        <w:jc w:val="both"/>
+        <w:rPr>
+          <w:b/>
+          <w:bCs/>
+          <w:color w:val="FF0000"/>
+        </w:rPr>
+      </w:pPr>
+    </w:p>
+    <w:p>
+      <w:pPr>
+        <w:autoSpaceDE w:val="0"/>
+        <w:autoSpaceDN w:val="0"/>
+        <w:adjustRightInd w:val="0"/>
+        <w:spacing w:after="0" w:line="240" w:lineRule="auto"/>
+        <w:ind w:left="360"/>
+        <w:jc w:val="both"/>
+        <w:rPr>
+          <w:b/>
+          <w:bCs/>
+        </w:rPr>
+      </w:pPr>
+      <w:r>
+        <w:rPr>
+          <w:b/>
+          <w:bCs/>
+          <w:color w:val="FF0000"/>
+        </w:rPr>
+        <w:t xml:space="preserve">ANY </w:t>
+      </w:r>
+      <w:r>
+        <w:rPr>
+          <w:b/>
+          <w:bCs/>
+          <w:color w:val="FF0000"/>
+        </w:rPr>
+        <w:t xml:space="preserve">GUN SHELL </w:t>
+      </w:r>
+      <w:r>
+        <w:rPr>
+          <w:rFonts w:ascii="Symbol" w:hAnsi="Symbol" w:cs="Symbol"/>
+          <w:b/>
+          <w:bCs/>
+          <w:color w:val="00B0F0"/>
+          <w:sz w:val="24"/>
+          <w:szCs w:val="24"/>
+        </w:rPr>
+        <w:t>Ë</w:t>
+      </w:r>
+      <w:r>
+        <w:rPr>
+          <w:rFonts w:ascii="Symbol" w:hAnsi="Symbol" w:cs="Symbol"/>
+          <w:b/>
+          <w:bCs/>
+          <w:sz w:val="24"/>
+          <w:szCs w:val="24"/>
+        </w:rPr>
+        <w:t xml:space="preserve"> </w:t>
+      </w:r>
+      <w:r>
+        <w:rPr>
+          <w:b/>
+          <w:bCs/>
+          <w:color w:val="FF0000"/>
+        </w:rPr>
+        <w:t>ANY SEASHELL</w:t>
+      </w:r>
+    </w:p>
+    <w:p>
+      <w:pPr>
+        <w:autoSpaceDE w:val="0"/>
+        <w:autoSpaceDN w:val="0"/>
+        <w:adjustRightInd w:val="0"/>
+        <w:spacing w:after="0" w:line="240" w:lineRule="auto"/>
+        <w:ind w:left="360" w:firstLine="360"/>
+      </w:pPr>
+      <w:r>
+        <w:rPr>
+          <w:b/>
+          <w:bCs/>
+          <w:color w:val="00B0F0"/>
+        </w:rPr>
+        <w:t>AND</w:t>
+      </w:r>
+      <w:r>
+        <w:rPr>
+          <w:b/>
+          <w:bCs/>
+        </w:rPr>
+        <w:t xml:space="preserve"> </w:t>
+      </w:r>
+      <w:r>
+        <w:rPr>
+          <w:b/>
+          <w:bCs/>
+          <w:color w:val="FF0000"/>
+        </w:rPr>
+        <w:t xml:space="preserve">ANY </w:t>
+      </w:r>
+      <w:r>
+        <w:rPr>
+          <w:b/>
+          <w:bCs/>
+          <w:color w:val="FF0000"/>
+        </w:rPr>
+        <w:t>SEASHELL</w:t>
+      </w:r>
+      <w:r>
+        <w:rPr>
+          <w:b/>
+          <w:bCs/>
+        </w:rPr>
+        <w:t xml:space="preserve"> </w:t>
+      </w:r>
+      <w:r>
+        <w:rPr>
+          <w:rFonts w:ascii="Symbol" w:hAnsi="Symbol" w:cs="Symbol"/>
+          <w:b/>
+          <w:bCs/>
+          <w:color w:val="00B0F0"/>
+          <w:sz w:val="24"/>
+          <w:szCs w:val="24"/>
+        </w:rPr>
+        <w:t>Ë</w:t>
+      </w:r>
+      <w:r>
+        <w:rPr>
+          <w:rFonts w:ascii="Symbol" w:hAnsi="Symbol" w:cs="Symbol"/>
+          <w:b/>
+          <w:bCs/>
+          <w:sz w:val="24"/>
+          <w:szCs w:val="24"/>
+        </w:rPr>
+        <w:t xml:space="preserve"> </w:t>
+      </w:r>
+      <w:r>
+        <w:rPr>
+          <w:b/>
+          <w:bCs/>
+          <w:color w:val="FF0000"/>
+        </w:rPr>
+        <w:t>ANY GUN SHELL</w:t>
+      </w:r>
+      <w:r>
+        <w:rPr>
+          <w:b/>
+          <w:bCs/>
+        </w:rPr>
+        <w:t>;</w:t>
+      </w:r>
+    </w:p>
+    <w:p>
+      <w:pPr>
+        <w:autoSpaceDE w:val="0"/>
+        <w:autoSpaceDN w:val="0"/>
+        <w:adjustRightInd w:val="0"/>
+        <w:spacing w:after="0" w:line="240" w:lineRule="auto"/>
+        <w:ind w:left="360"/>
+        <w:jc w:val="both"/>
+        <w:rPr>
+          <w:b/>
+          <w:bCs/>
+          <w:color w:val="FF0000"/>
+        </w:rPr>
+      </w:pPr>
+    </w:p>
+    <w:p>
+      <w:pPr>
+        <w:autoSpaceDE w:val="0"/>
+        <w:autoSpaceDN w:val="0"/>
+        <w:adjustRightInd w:val="0"/>
+        <w:spacing w:after="0" w:line="240" w:lineRule="auto"/>
+        <w:ind w:left="360"/>
+        <w:jc w:val="both"/>
+        <w:rPr>
+          <w:b/>
+          <w:bCs/>
+        </w:rPr>
+      </w:pPr>
+      <w:r>
+        <w:rPr>
+          <w:b/>
+          <w:bCs/>
+          <w:color w:val="FF0000"/>
+        </w:rPr>
+        <w:t xml:space="preserve">ANY </w:t>
+      </w:r>
+      <w:r>
+        <w:rPr>
+          <w:b/>
+          <w:bCs/>
+          <w:color w:val="FF0000"/>
+        </w:rPr>
+        <w:t>WENDY’S CHEESEBURGER</w:t>
+      </w:r>
+      <w:r>
+        <w:rPr>
+          <w:b/>
+          <w:bCs/>
+          <w:color w:val="FF0000"/>
+        </w:rPr>
+        <w:t xml:space="preserve"> </w:t>
+      </w:r>
+      <w:r>
+        <w:rPr>
+          <w:rFonts w:ascii="Symbol" w:hAnsi="Symbol" w:cs="Symbol"/>
+          <w:b/>
+          <w:bCs/>
+          <w:color w:val="00B0F0"/>
+          <w:sz w:val="24"/>
+          <w:szCs w:val="24"/>
+        </w:rPr>
+        <w:t>Ë</w:t>
+      </w:r>
+      <w:r>
+        <w:rPr>
+          <w:rFonts w:ascii="Symbol" w:hAnsi="Symbol" w:cs="Symbol"/>
+          <w:b/>
+          <w:bCs/>
+          <w:sz w:val="24"/>
+          <w:szCs w:val="24"/>
+        </w:rPr>
+        <w:t xml:space="preserve"> </w:t>
+      </w:r>
+      <w:r>
+        <w:rPr>
+          <w:b/>
+          <w:bCs/>
+          <w:color w:val="FF0000"/>
+        </w:rPr>
+        <w:t xml:space="preserve">ANY </w:t>
+      </w:r>
+      <w:r>
+        <w:rPr>
+          <w:b/>
+          <w:bCs/>
+          <w:color w:val="FF0000"/>
+        </w:rPr>
+        <w:t>ANNA KUSHCHENKO</w:t>
+      </w:r>
+      <w:r>
+        <w:rPr>
+          <w:b/>
+          <w:bCs/>
+        </w:rPr>
+        <w:t xml:space="preserve"> </w:t>
+      </w:r>
+      <w:r>
+        <w:rPr>
+          <w:b/>
+          <w:bCs/>
+          <w:color w:val="7030A0"/>
+        </w:rPr>
+        <w:t>COMING</w:t>
+      </w:r>
+      <w:r>
+        <w:rPr>
+          <w:b/>
+          <w:bCs/>
+        </w:rPr>
+        <w:t xml:space="preserve"> </w:t>
+      </w:r>
+      <w:r>
+        <w:rPr>
+          <w:b/>
+          <w:bCs/>
+          <w:color w:val="00B050"/>
+        </w:rPr>
+        <w:t>OVER</w:t>
+      </w:r>
+    </w:p>
+    <w:p>
+      <w:pPr>
+        <w:autoSpaceDE w:val="0"/>
+        <w:autoSpaceDN w:val="0"/>
+        <w:adjustRightInd w:val="0"/>
+        <w:spacing w:after="0" w:line="240" w:lineRule="auto"/>
+        <w:ind w:left="360" w:firstLine="360"/>
+      </w:pPr>
+      <w:r>
+        <w:rPr>
+          <w:b/>
+          <w:bCs/>
+          <w:color w:val="00B0F0"/>
+        </w:rPr>
+        <w:t>AND</w:t>
+      </w:r>
+      <w:r>
+        <w:rPr>
+          <w:b/>
+          <w:bCs/>
+        </w:rPr>
+        <w:t xml:space="preserve"> </w:t>
+      </w:r>
+      <w:r>
+        <w:rPr>
+          <w:b/>
+          <w:bCs/>
+          <w:color w:val="FF0000"/>
+        </w:rPr>
+        <w:t>ANY ANNA KUSHCHENKO</w:t>
+      </w:r>
+      <w:r>
+        <w:rPr>
+          <w:b/>
+          <w:bCs/>
+        </w:rPr>
+        <w:t xml:space="preserve"> </w:t>
+      </w:r>
+      <w:r>
+        <w:rPr>
+          <w:b/>
+          <w:bCs/>
+          <w:color w:val="7030A0"/>
+        </w:rPr>
+        <w:t>COMING</w:t>
+      </w:r>
+      <w:r>
+        <w:rPr>
+          <w:b/>
+          <w:bCs/>
+        </w:rPr>
+        <w:t xml:space="preserve"> </w:t>
+      </w:r>
+      <w:r>
+        <w:rPr>
+          <w:b/>
+          <w:bCs/>
+          <w:color w:val="00B050"/>
+        </w:rPr>
+        <w:t>OVER</w:t>
+      </w:r>
+      <w:r>
+        <w:rPr>
+          <w:b/>
+          <w:bCs/>
+        </w:rPr>
+        <w:t xml:space="preserve"> </w:t>
+      </w:r>
+      <w:r>
+        <w:rPr>
+          <w:rFonts w:ascii="Symbol" w:hAnsi="Symbol" w:cs="Symbol"/>
+          <w:b/>
+          <w:bCs/>
+          <w:color w:val="00B0F0"/>
+          <w:sz w:val="24"/>
+          <w:szCs w:val="24"/>
+        </w:rPr>
+        <w:t>Ë</w:t>
+      </w:r>
+      <w:r>
+        <w:rPr>
+          <w:rFonts w:ascii="Symbol" w:hAnsi="Symbol" w:cs="Symbol"/>
+          <w:b/>
+          <w:bCs/>
+          <w:sz w:val="24"/>
+          <w:szCs w:val="24"/>
+        </w:rPr>
+        <w:t xml:space="preserve"> </w:t>
+      </w:r>
+      <w:r>
+        <w:rPr>
+          <w:b/>
+          <w:bCs/>
+          <w:color w:val="FF0000"/>
+        </w:rPr>
+        <w:t xml:space="preserve">ANY </w:t>
+      </w:r>
+      <w:r>
+        <w:rPr>
+          <w:b/>
+          <w:bCs/>
+          <w:color w:val="FF0000"/>
+        </w:rPr>
+        <w:t>WENDY’S CHEESEBURGER</w:t>
       </w:r>
       <w:r>
         <w:rPr>

</xml_diff>